<commit_message>
Added Server setup docs Refactored RSA code
</commit_message>
<xml_diff>
--- a/Linux Server Administration/01_web_server.docx
+++ b/Linux Server Administration/01_web_server.docx
@@ -55,7 +55,7 @@
         <w:spacing w:before="0" w:beforeAutospacing="0" w:after="0" w:line="240" w:lineRule="auto"/>
         <w:rPr>
           <w:rFonts w:ascii="Times New Roman" w:hAnsi="Times New Roman"/>
-          <w:bCs/>
+          <w:b/>
           <w:color w:val="000000"/>
           <w:sz w:val="28"/>
           <w:szCs w:val="28"/>
@@ -64,7 +64,7 @@
       <w:r>
         <w:rPr>
           <w:rFonts w:ascii="Times New Roman" w:hAnsi="Times New Roman"/>
-          <w:bCs/>
+          <w:b/>
           <w:color w:val="000000"/>
           <w:sz w:val="28"/>
           <w:szCs w:val="28"/>
@@ -140,14 +140,25 @@
           <w:lang w:val="en-IN"/>
         </w:rPr>
       </w:pPr>
-      <w:r>
-        <w:rPr>
-          <w:bCs/>
-          <w:sz w:val="28"/>
-          <w:szCs w:val="28"/>
-          <w:lang w:val="en-IN"/>
-        </w:rPr>
-        <w:t>sudo apt update</w:t>
+      <w:proofErr w:type="spellStart"/>
+      <w:r>
+        <w:rPr>
+          <w:bCs/>
+          <w:sz w:val="28"/>
+          <w:szCs w:val="28"/>
+          <w:lang w:val="en-IN"/>
+        </w:rPr>
+        <w:t>sudo</w:t>
+      </w:r>
+      <w:proofErr w:type="spellEnd"/>
+      <w:r>
+        <w:rPr>
+          <w:bCs/>
+          <w:sz w:val="28"/>
+          <w:szCs w:val="28"/>
+          <w:lang w:val="en-IN"/>
+        </w:rPr>
+        <w:t xml:space="preserve"> apt update</w:t>
       </w:r>
     </w:p>
     <w:p>
@@ -161,14 +172,25 @@
           <w:lang w:val="en-IN"/>
         </w:rPr>
       </w:pPr>
-      <w:r>
-        <w:rPr>
-          <w:bCs/>
-          <w:sz w:val="28"/>
-          <w:szCs w:val="28"/>
-          <w:lang w:val="en-IN"/>
-        </w:rPr>
-        <w:t>sudo apt upgrade</w:t>
+      <w:proofErr w:type="spellStart"/>
+      <w:r>
+        <w:rPr>
+          <w:bCs/>
+          <w:sz w:val="28"/>
+          <w:szCs w:val="28"/>
+          <w:lang w:val="en-IN"/>
+        </w:rPr>
+        <w:t>sudo</w:t>
+      </w:r>
+      <w:proofErr w:type="spellEnd"/>
+      <w:r>
+        <w:rPr>
+          <w:bCs/>
+          <w:sz w:val="28"/>
+          <w:szCs w:val="28"/>
+          <w:lang w:val="en-IN"/>
+        </w:rPr>
+        <w:t xml:space="preserve"> apt upgrade</w:t>
       </w:r>
     </w:p>
     <w:p>
@@ -563,6 +585,7 @@
         </w:rPr>
         <w:t>`</w:t>
       </w:r>
+      <w:proofErr w:type="spellStart"/>
       <w:r>
         <w:rPr>
           <w:bCs/>
@@ -572,6 +595,7 @@
         </w:rPr>
         <w:t>ufw</w:t>
       </w:r>
+      <w:proofErr w:type="spellEnd"/>
       <w:r>
         <w:rPr>
           <w:bCs/>
@@ -1743,13 +1767,23 @@
           <w:szCs w:val="28"/>
         </w:rPr>
       </w:pPr>
-      <w:r>
-        <w:rPr>
-          <w:bCs/>
-          <w:sz w:val="28"/>
-          <w:szCs w:val="28"/>
-        </w:rPr>
-        <w:t>sudo a2dissite 000-default.conf</w:t>
+      <w:proofErr w:type="spellStart"/>
+      <w:r>
+        <w:rPr>
+          <w:bCs/>
+          <w:sz w:val="28"/>
+          <w:szCs w:val="28"/>
+        </w:rPr>
+        <w:t>sudo</w:t>
+      </w:r>
+      <w:proofErr w:type="spellEnd"/>
+      <w:r>
+        <w:rPr>
+          <w:bCs/>
+          <w:sz w:val="28"/>
+          <w:szCs w:val="28"/>
+        </w:rPr>
+        <w:t xml:space="preserve"> a2dissite 000-default.conf</w:t>
       </w:r>
     </w:p>
     <w:p>
@@ -1867,13 +1901,41 @@
           <w:szCs w:val="28"/>
         </w:rPr>
       </w:pPr>
-      <w:r>
-        <w:rPr>
-          <w:bCs/>
-          <w:sz w:val="28"/>
-          <w:szCs w:val="28"/>
-        </w:rPr>
-        <w:t>sudo systemctl restart apache2</w:t>
+      <w:proofErr w:type="spellStart"/>
+      <w:r>
+        <w:rPr>
+          <w:bCs/>
+          <w:sz w:val="28"/>
+          <w:szCs w:val="28"/>
+        </w:rPr>
+        <w:t>sudo</w:t>
+      </w:r>
+      <w:proofErr w:type="spellEnd"/>
+      <w:r>
+        <w:rPr>
+          <w:bCs/>
+          <w:sz w:val="28"/>
+          <w:szCs w:val="28"/>
+        </w:rPr>
+        <w:t xml:space="preserve"> </w:t>
+      </w:r>
+      <w:proofErr w:type="spellStart"/>
+      <w:r>
+        <w:rPr>
+          <w:bCs/>
+          <w:sz w:val="28"/>
+          <w:szCs w:val="28"/>
+        </w:rPr>
+        <w:t>systemctl</w:t>
+      </w:r>
+      <w:proofErr w:type="spellEnd"/>
+      <w:r>
+        <w:rPr>
+          <w:bCs/>
+          <w:sz w:val="28"/>
+          <w:szCs w:val="28"/>
+        </w:rPr>
+        <w:t xml:space="preserve"> restart apache2</w:t>
       </w:r>
     </w:p>
     <w:p>
@@ -2027,7 +2089,27 @@
           <w:szCs w:val="28"/>
           <w:lang w:val="en-IN"/>
         </w:rPr>
-        <w:t>Each device on your local network needs to know that mywebsite.local corresponds to your server's IP address. You can achieve this by editing the hosts file on each device.</w:t>
+        <w:t xml:space="preserve">Each device on your local network needs to know that </w:t>
+      </w:r>
+      <w:proofErr w:type="spellStart"/>
+      <w:r>
+        <w:rPr>
+          <w:bCs/>
+          <w:sz w:val="28"/>
+          <w:szCs w:val="28"/>
+          <w:lang w:val="en-IN"/>
+        </w:rPr>
+        <w:t>mywebsite.local</w:t>
+      </w:r>
+      <w:proofErr w:type="spellEnd"/>
+      <w:r>
+        <w:rPr>
+          <w:bCs/>
+          <w:sz w:val="28"/>
+          <w:szCs w:val="28"/>
+          <w:lang w:val="en-IN"/>
+        </w:rPr>
+        <w:t xml:space="preserve"> corresponds to your server's IP address. You can achieve this by editing the hosts file on each device.</w:t>
       </w:r>
     </w:p>
     <w:p>
@@ -2443,7 +2525,27 @@
           <w:sz w:val="28"/>
           <w:szCs w:val="28"/>
         </w:rPr>
-        <w:t>Add a line mapping mywebsite.local to the server's local IP address (e.g., 192.168.1.10):</w:t>
+        <w:t xml:space="preserve">Add a line mapping </w:t>
+      </w:r>
+      <w:proofErr w:type="spellStart"/>
+      <w:proofErr w:type="gramStart"/>
+      <w:r>
+        <w:rPr>
+          <w:bCs/>
+          <w:sz w:val="28"/>
+          <w:szCs w:val="28"/>
+        </w:rPr>
+        <w:t>mywebsite.local</w:t>
+      </w:r>
+      <w:proofErr w:type="spellEnd"/>
+      <w:proofErr w:type="gramEnd"/>
+      <w:r>
+        <w:rPr>
+          <w:bCs/>
+          <w:sz w:val="28"/>
+          <w:szCs w:val="28"/>
+        </w:rPr>
+        <w:t xml:space="preserve"> to the server's local IP address (e.g., 192.168.1.10):</w:t>
       </w:r>
     </w:p>
     <w:p>

</xml_diff>